<commit_message>
Unificacion de sistemas operativos
</commit_message>
<xml_diff>
--- a/3° Año/2° Semestre/Diseño de sistemas/Diseño de Sistemas - RESUMEN PATRONES Y VIDEOS.docx
+++ b/3° Año/2° Semestre/Diseño de sistemas/Diseño de Sistemas - RESUMEN PATRONES Y VIDEOS.docx
@@ -54,7 +54,7 @@
     </w:p>
     <w:p>
       <w:pPr>
-        <w:pStyle w:val="Prrafodelista"/>
+        <w:pStyle w:val="ListParagraph"/>
         <w:numPr>
           <w:ilvl w:val="0"/>
           <w:numId w:val="35"/>
@@ -72,12 +72,28 @@
           <w:rFonts w:ascii="Arial" w:eastAsia="Times New Roman" w:hAnsi="Arial" w:cs="Arial"/>
           <w:lang w:eastAsia="es-AR"/>
         </w:rPr>
-        <w:t>Si están en itálica son abstractas, Siempre comienzan con mayúsculas</w:t>
-      </w:r>
-    </w:p>
-    <w:p>
-      <w:pPr>
-        <w:pStyle w:val="Prrafodelista"/>
+        <w:t xml:space="preserve">Si están en </w:t>
+      </w:r>
+      <w:r>
+        <w:rPr>
+          <w:rFonts w:ascii="Arial" w:eastAsia="Times New Roman" w:hAnsi="Arial" w:cs="Arial"/>
+          <w:i/>
+          <w:iCs/>
+          <w:lang w:eastAsia="es-AR"/>
+        </w:rPr>
+        <w:t>itálica</w:t>
+      </w:r>
+      <w:r>
+        <w:rPr>
+          <w:rFonts w:ascii="Arial" w:eastAsia="Times New Roman" w:hAnsi="Arial" w:cs="Arial"/>
+          <w:lang w:eastAsia="es-AR"/>
+        </w:rPr>
+        <w:t xml:space="preserve"> son abstractas</w:t>
+      </w:r>
+    </w:p>
+    <w:p>
+      <w:pPr>
+        <w:pStyle w:val="ListParagraph"/>
         <w:numPr>
           <w:ilvl w:val="0"/>
           <w:numId w:val="35"/>
@@ -95,7 +111,44 @@
           <w:rFonts w:ascii="Arial" w:eastAsia="Times New Roman" w:hAnsi="Arial" w:cs="Arial"/>
           <w:lang w:eastAsia="es-AR"/>
         </w:rPr>
-        <w:t>El signo menos es para un atributo privado, el + es público, # significa protegido, El signo más en itálica es un atributo abstracto</w:t>
+        <w:t>Siempre comienzan con mayúsculas</w:t>
+      </w:r>
+    </w:p>
+    <w:p>
+      <w:pPr>
+        <w:pStyle w:val="ListParagraph"/>
+        <w:numPr>
+          <w:ilvl w:val="0"/>
+          <w:numId w:val="35"/>
+        </w:numPr>
+        <w:spacing w:after="0" w:line="240" w:lineRule="auto"/>
+        <w:jc w:val="both"/>
+        <w:textAlignment w:val="center"/>
+        <w:rPr>
+          <w:rFonts w:ascii="Calibri" w:eastAsia="Times New Roman" w:hAnsi="Calibri" w:cs="Calibri"/>
+          <w:lang w:eastAsia="es-AR"/>
+        </w:rPr>
+      </w:pPr>
+      <w:r>
+        <w:rPr>
+          <w:rFonts w:ascii="Arial" w:eastAsia="Times New Roman" w:hAnsi="Arial" w:cs="Arial"/>
+          <w:lang w:eastAsia="es-AR"/>
+        </w:rPr>
+        <w:t xml:space="preserve">El signo menos es para un atributo privado, el + es público, # significa protegido, </w:t>
+      </w:r>
+      <w:r>
+        <w:rPr>
+          <w:rFonts w:ascii="Arial" w:eastAsia="Times New Roman" w:hAnsi="Arial" w:cs="Arial"/>
+          <w:lang w:eastAsia="es-AR"/>
+        </w:rPr>
+        <w:t>e</w:t>
+      </w:r>
+      <w:r>
+        <w:rPr>
+          <w:rFonts w:ascii="Arial" w:eastAsia="Times New Roman" w:hAnsi="Arial" w:cs="Arial"/>
+          <w:lang w:eastAsia="es-AR"/>
+        </w:rPr>
+        <w:t>l signo más en itálica es un atributo abstracto</w:t>
       </w:r>
     </w:p>
     <w:p>
@@ -136,7 +189,7 @@
     </w:p>
     <w:p>
       <w:pPr>
-        <w:pStyle w:val="Prrafodelista"/>
+        <w:pStyle w:val="ListParagraph"/>
         <w:numPr>
           <w:ilvl w:val="0"/>
           <w:numId w:val="36"/>
@@ -173,7 +226,7 @@
     </w:p>
     <w:p>
       <w:pPr>
-        <w:pStyle w:val="Prrafodelista"/>
+        <w:pStyle w:val="ListParagraph"/>
         <w:numPr>
           <w:ilvl w:val="0"/>
           <w:numId w:val="36"/>
@@ -196,7 +249,7 @@
     </w:p>
     <w:p>
       <w:pPr>
-        <w:pStyle w:val="Prrafodelista"/>
+        <w:pStyle w:val="ListParagraph"/>
         <w:numPr>
           <w:ilvl w:val="0"/>
           <w:numId w:val="36"/>
@@ -226,7 +279,7 @@
     </w:p>
     <w:p>
       <w:pPr>
-        <w:pStyle w:val="Prrafodelista"/>
+        <w:pStyle w:val="ListParagraph"/>
         <w:numPr>
           <w:ilvl w:val="0"/>
           <w:numId w:val="36"/>
@@ -256,7 +309,7 @@
     </w:p>
     <w:p>
       <w:pPr>
-        <w:pStyle w:val="Prrafodelista"/>
+        <w:pStyle w:val="ListParagraph"/>
         <w:numPr>
           <w:ilvl w:val="0"/>
           <w:numId w:val="36"/>
@@ -279,7 +332,7 @@
     </w:p>
     <w:p>
       <w:pPr>
-        <w:pStyle w:val="Prrafodelista"/>
+        <w:pStyle w:val="ListParagraph"/>
         <w:numPr>
           <w:ilvl w:val="0"/>
           <w:numId w:val="36"/>
@@ -338,7 +391,7 @@
     </w:p>
     <w:p>
       <w:pPr>
-        <w:pStyle w:val="Prrafodelista"/>
+        <w:pStyle w:val="ListParagraph"/>
         <w:numPr>
           <w:ilvl w:val="0"/>
           <w:numId w:val="37"/>
@@ -361,7 +414,7 @@
     </w:p>
     <w:p>
       <w:pPr>
-        <w:pStyle w:val="Prrafodelista"/>
+        <w:pStyle w:val="ListParagraph"/>
         <w:numPr>
           <w:ilvl w:val="0"/>
           <w:numId w:val="37"/>
@@ -384,7 +437,7 @@
     </w:p>
     <w:p>
       <w:pPr>
-        <w:pStyle w:val="Prrafodelista"/>
+        <w:pStyle w:val="ListParagraph"/>
         <w:numPr>
           <w:ilvl w:val="0"/>
           <w:numId w:val="37"/>
@@ -443,7 +496,7 @@
     </w:p>
     <w:p>
       <w:pPr>
-        <w:pStyle w:val="Prrafodelista"/>
+        <w:pStyle w:val="ListParagraph"/>
         <w:numPr>
           <w:ilvl w:val="0"/>
           <w:numId w:val="38"/>
@@ -473,7 +526,7 @@
     </w:p>
     <w:p>
       <w:pPr>
-        <w:pStyle w:val="Prrafodelista"/>
+        <w:pStyle w:val="ListParagraph"/>
         <w:numPr>
           <w:ilvl w:val="0"/>
           <w:numId w:val="38"/>
@@ -553,7 +606,7 @@
     </w:p>
     <w:p>
       <w:pPr>
-        <w:pStyle w:val="Prrafodelista"/>
+        <w:pStyle w:val="ListParagraph"/>
         <w:numPr>
           <w:ilvl w:val="0"/>
           <w:numId w:val="39"/>
@@ -576,7 +629,7 @@
     </w:p>
     <w:p>
       <w:pPr>
-        <w:pStyle w:val="Prrafodelista"/>
+        <w:pStyle w:val="ListParagraph"/>
         <w:numPr>
           <w:ilvl w:val="0"/>
           <w:numId w:val="39"/>
@@ -599,7 +652,7 @@
     </w:p>
     <w:p>
       <w:pPr>
-        <w:pStyle w:val="Prrafodelista"/>
+        <w:pStyle w:val="ListParagraph"/>
         <w:numPr>
           <w:ilvl w:val="0"/>
           <w:numId w:val="39"/>
@@ -640,7 +693,7 @@
     </w:p>
     <w:p>
       <w:pPr>
-        <w:pStyle w:val="Prrafodelista"/>
+        <w:pStyle w:val="ListParagraph"/>
         <w:numPr>
           <w:ilvl w:val="0"/>
           <w:numId w:val="39"/>
@@ -663,7 +716,7 @@
     </w:p>
     <w:p>
       <w:pPr>
-        <w:pStyle w:val="Prrafodelista"/>
+        <w:pStyle w:val="ListParagraph"/>
         <w:numPr>
           <w:ilvl w:val="0"/>
           <w:numId w:val="39"/>
@@ -720,7 +773,7 @@
     </w:p>
     <w:p>
       <w:pPr>
-        <w:pStyle w:val="Prrafodelista"/>
+        <w:pStyle w:val="ListParagraph"/>
         <w:numPr>
           <w:ilvl w:val="0"/>
           <w:numId w:val="34"/>
@@ -759,7 +812,7 @@
     </w:p>
     <w:p>
       <w:pPr>
-        <w:pStyle w:val="Prrafodelista"/>
+        <w:pStyle w:val="ListParagraph"/>
         <w:numPr>
           <w:ilvl w:val="0"/>
           <w:numId w:val="34"/>
@@ -805,7 +858,7 @@
     </w:p>
     <w:p>
       <w:pPr>
-        <w:pStyle w:val="Prrafodelista"/>
+        <w:pStyle w:val="ListParagraph"/>
         <w:numPr>
           <w:ilvl w:val="0"/>
           <w:numId w:val="34"/>
@@ -835,7 +888,7 @@
     </w:p>
     <w:p>
       <w:pPr>
-        <w:pStyle w:val="Prrafodelista"/>
+        <w:pStyle w:val="ListParagraph"/>
         <w:numPr>
           <w:ilvl w:val="0"/>
           <w:numId w:val="34"/>
@@ -881,7 +934,7 @@
     </w:p>
     <w:p>
       <w:pPr>
-        <w:pStyle w:val="Prrafodelista"/>
+        <w:pStyle w:val="ListParagraph"/>
         <w:numPr>
           <w:ilvl w:val="0"/>
           <w:numId w:val="34"/>
@@ -984,7 +1037,7 @@
     </w:p>
     <w:p>
       <w:pPr>
-        <w:pStyle w:val="Prrafodelista"/>
+        <w:pStyle w:val="ListParagraph"/>
         <w:numPr>
           <w:ilvl w:val="0"/>
           <w:numId w:val="34"/>
@@ -1048,7 +1101,7 @@
     </w:p>
     <w:p>
       <w:pPr>
-        <w:pStyle w:val="Prrafodelista"/>
+        <w:pStyle w:val="ListParagraph"/>
         <w:numPr>
           <w:ilvl w:val="0"/>
           <w:numId w:val="34"/>
@@ -1087,7 +1140,7 @@
     </w:p>
     <w:p>
       <w:pPr>
-        <w:pStyle w:val="Prrafodelista"/>
+        <w:pStyle w:val="ListParagraph"/>
         <w:numPr>
           <w:ilvl w:val="0"/>
           <w:numId w:val="34"/>
@@ -1142,7 +1195,7 @@
     </w:p>
     <w:p>
       <w:pPr>
-        <w:pStyle w:val="Prrafodelista"/>
+        <w:pStyle w:val="ListParagraph"/>
         <w:numPr>
           <w:ilvl w:val="0"/>
           <w:numId w:val="34"/>
@@ -1238,7 +1291,7 @@
     </w:p>
     <w:p>
       <w:pPr>
-        <w:pStyle w:val="Prrafodelista"/>
+        <w:pStyle w:val="ListParagraph"/>
         <w:numPr>
           <w:ilvl w:val="0"/>
           <w:numId w:val="1"/>
@@ -1294,7 +1347,7 @@
     </w:p>
     <w:p>
       <w:pPr>
-        <w:pStyle w:val="Prrafodelista"/>
+        <w:pStyle w:val="ListParagraph"/>
         <w:numPr>
           <w:ilvl w:val="0"/>
           <w:numId w:val="1"/>
@@ -1360,7 +1413,7 @@
     </w:p>
     <w:p>
       <w:pPr>
-        <w:pStyle w:val="Prrafodelista"/>
+        <w:pStyle w:val="ListParagraph"/>
         <w:numPr>
           <w:ilvl w:val="0"/>
           <w:numId w:val="2"/>
@@ -1487,7 +1540,7 @@
     </w:p>
     <w:p>
       <w:pPr>
-        <w:pStyle w:val="Prrafodelista"/>
+        <w:pStyle w:val="ListParagraph"/>
         <w:numPr>
           <w:ilvl w:val="0"/>
           <w:numId w:val="2"/>
@@ -1572,7 +1625,7 @@
     </w:p>
     <w:p>
       <w:pPr>
-        <w:pStyle w:val="Prrafodelista"/>
+        <w:pStyle w:val="ListParagraph"/>
         <w:numPr>
           <w:ilvl w:val="0"/>
           <w:numId w:val="2"/>
@@ -1663,7 +1716,7 @@
     </w:p>
     <w:p>
       <w:pPr>
-        <w:pStyle w:val="Prrafodelista"/>
+        <w:pStyle w:val="ListParagraph"/>
         <w:numPr>
           <w:ilvl w:val="0"/>
           <w:numId w:val="2"/>
@@ -1717,7 +1770,7 @@
     </w:p>
     <w:p>
       <w:pPr>
-        <w:pStyle w:val="Prrafodelista"/>
+        <w:pStyle w:val="ListParagraph"/>
         <w:numPr>
           <w:ilvl w:val="0"/>
           <w:numId w:val="2"/>
@@ -1742,7 +1795,7 @@
     </w:p>
     <w:p>
       <w:pPr>
-        <w:pStyle w:val="Prrafodelista"/>
+        <w:pStyle w:val="ListParagraph"/>
         <w:numPr>
           <w:ilvl w:val="0"/>
           <w:numId w:val="2"/>
@@ -1803,7 +1856,7 @@
     </w:p>
     <w:p>
       <w:pPr>
-        <w:pStyle w:val="Prrafodelista"/>
+        <w:pStyle w:val="ListParagraph"/>
         <w:numPr>
           <w:ilvl w:val="0"/>
           <w:numId w:val="33"/>
@@ -1833,7 +1886,7 @@
     </w:p>
     <w:p>
       <w:pPr>
-        <w:pStyle w:val="Prrafodelista"/>
+        <w:pStyle w:val="ListParagraph"/>
         <w:numPr>
           <w:ilvl w:val="1"/>
           <w:numId w:val="33"/>
@@ -1870,7 +1923,7 @@
     </w:p>
     <w:p>
       <w:pPr>
-        <w:pStyle w:val="Prrafodelista"/>
+        <w:pStyle w:val="ListParagraph"/>
         <w:numPr>
           <w:ilvl w:val="0"/>
           <w:numId w:val="33"/>
@@ -2100,7 +2153,7 @@
     </w:p>
     <w:p>
       <w:pPr>
-        <w:pStyle w:val="Prrafodelista"/>
+        <w:pStyle w:val="ListParagraph"/>
         <w:numPr>
           <w:ilvl w:val="0"/>
           <w:numId w:val="4"/>
@@ -2356,7 +2409,7 @@
     </w:p>
     <w:p>
       <w:pPr>
-        <w:pStyle w:val="Prrafodelista"/>
+        <w:pStyle w:val="ListParagraph"/>
         <w:numPr>
           <w:ilvl w:val="0"/>
           <w:numId w:val="4"/>
@@ -2508,7 +2561,7 @@
     </w:p>
     <w:p>
       <w:pPr>
-        <w:pStyle w:val="Prrafodelista"/>
+        <w:pStyle w:val="ListParagraph"/>
         <w:numPr>
           <w:ilvl w:val="0"/>
           <w:numId w:val="5"/>
@@ -2884,7 +2937,7 @@
     </w:p>
     <w:p>
       <w:pPr>
-        <w:pStyle w:val="Prrafodelista"/>
+        <w:pStyle w:val="ListParagraph"/>
         <w:numPr>
           <w:ilvl w:val="0"/>
           <w:numId w:val="5"/>
@@ -2990,7 +3043,7 @@
     </w:p>
     <w:p>
       <w:pPr>
-        <w:pStyle w:val="Prrafodelista"/>
+        <w:pStyle w:val="ListParagraph"/>
         <w:numPr>
           <w:ilvl w:val="0"/>
           <w:numId w:val="6"/>
@@ -3428,7 +3481,7 @@
     </w:p>
     <w:p>
       <w:pPr>
-        <w:pStyle w:val="Prrafodelista"/>
+        <w:pStyle w:val="ListParagraph"/>
         <w:numPr>
           <w:ilvl w:val="0"/>
           <w:numId w:val="6"/>
@@ -3903,7 +3956,7 @@
     </w:p>
     <w:p>
       <w:pPr>
-        <w:pStyle w:val="Prrafodelista"/>
+        <w:pStyle w:val="ListParagraph"/>
         <w:numPr>
           <w:ilvl w:val="0"/>
           <w:numId w:val="7"/>
@@ -4197,23 +4250,7 @@
           <w:rFonts w:ascii="Arial" w:eastAsia="Times New Roman" w:hAnsi="Arial" w:cs="Arial"/>
           <w:lang w:eastAsia="es-AR"/>
         </w:rPr>
-        <w:t xml:space="preserve">Temprana: Al iniciar la </w:t>
-      </w:r>
-      <w:proofErr w:type="gramStart"/>
-      <w:r>
-        <w:rPr>
-          <w:rFonts w:ascii="Arial" w:eastAsia="Times New Roman" w:hAnsi="Arial" w:cs="Arial"/>
-          <w:lang w:eastAsia="es-AR"/>
-        </w:rPr>
-        <w:t>app</w:t>
-      </w:r>
-      <w:proofErr w:type="gramEnd"/>
-      <w:r>
-        <w:rPr>
-          <w:rFonts w:ascii="Arial" w:eastAsia="Times New Roman" w:hAnsi="Arial" w:cs="Arial"/>
-          <w:lang w:eastAsia="es-AR"/>
-        </w:rPr>
-        <w:t xml:space="preserve">, también se inicia toda la clase </w:t>
+        <w:t xml:space="preserve">Temprana: Al iniciar la app, también se inicia toda la clase </w:t>
       </w:r>
       <w:proofErr w:type="spellStart"/>
       <w:r>
@@ -4258,23 +4295,7 @@
           <w:rFonts w:ascii="Arial" w:eastAsia="Times New Roman" w:hAnsi="Arial" w:cs="Arial"/>
           <w:lang w:eastAsia="es-AR"/>
         </w:rPr>
-        <w:t xml:space="preserve">Tardía: Al iniciar la </w:t>
-      </w:r>
-      <w:proofErr w:type="gramStart"/>
-      <w:r>
-        <w:rPr>
-          <w:rFonts w:ascii="Arial" w:eastAsia="Times New Roman" w:hAnsi="Arial" w:cs="Arial"/>
-          <w:lang w:eastAsia="es-AR"/>
-        </w:rPr>
-        <w:t>app</w:t>
-      </w:r>
-      <w:proofErr w:type="gramEnd"/>
-      <w:r>
-        <w:rPr>
-          <w:rFonts w:ascii="Arial" w:eastAsia="Times New Roman" w:hAnsi="Arial" w:cs="Arial"/>
-          <w:lang w:eastAsia="es-AR"/>
-        </w:rPr>
-        <w:t xml:space="preserve"> su funcionamiento va a ser rápido, pero cada vez que llame a la clase </w:t>
+        <w:t xml:space="preserve">Tardía: Al iniciar la app su funcionamiento va a ser rápido, pero cada vez que llame a la clase </w:t>
       </w:r>
       <w:proofErr w:type="spellStart"/>
       <w:r>
@@ -4326,7 +4347,7 @@
     </w:p>
     <w:p>
       <w:pPr>
-        <w:pStyle w:val="Prrafodelista"/>
+        <w:pStyle w:val="ListParagraph"/>
         <w:numPr>
           <w:ilvl w:val="0"/>
           <w:numId w:val="7"/>
@@ -4344,17 +4365,8 @@
           <w:rFonts w:ascii="Arial" w:eastAsia="Times New Roman" w:hAnsi="Arial" w:cs="Arial"/>
           <w:lang w:eastAsia="es-AR"/>
         </w:rPr>
-        <w:t xml:space="preserve">Gestionar los recursos que se necesitan controlar desde toda la </w:t>
-      </w:r>
-      <w:proofErr w:type="gramStart"/>
-      <w:r>
-        <w:rPr>
-          <w:rFonts w:ascii="Arial" w:eastAsia="Times New Roman" w:hAnsi="Arial" w:cs="Arial"/>
-          <w:lang w:eastAsia="es-AR"/>
-        </w:rPr>
-        <w:t>app</w:t>
-      </w:r>
-      <w:proofErr w:type="gramEnd"/>
+        <w:t>Gestionar los recursos que se necesitan controlar desde toda la app</w:t>
+      </w:r>
       <w:r>
         <w:rPr>
           <w:rFonts w:ascii="Arial" w:eastAsia="Times New Roman" w:hAnsi="Arial" w:cs="Arial"/>
@@ -5091,7 +5103,7 @@
     </w:p>
     <w:p>
       <w:pPr>
-        <w:pStyle w:val="Prrafodelista"/>
+        <w:pStyle w:val="ListParagraph"/>
         <w:numPr>
           <w:ilvl w:val="1"/>
           <w:numId w:val="18"/>
@@ -5138,7 +5150,7 @@
     </w:p>
     <w:p>
       <w:pPr>
-        <w:pStyle w:val="Prrafodelista"/>
+        <w:pStyle w:val="ListParagraph"/>
         <w:numPr>
           <w:ilvl w:val="1"/>
           <w:numId w:val="18"/>
@@ -5168,7 +5180,7 @@
     </w:p>
     <w:p>
       <w:pPr>
-        <w:pStyle w:val="Prrafodelista"/>
+        <w:pStyle w:val="ListParagraph"/>
         <w:numPr>
           <w:ilvl w:val="1"/>
           <w:numId w:val="18"/>
@@ -5198,7 +5210,7 @@
     </w:p>
     <w:p>
       <w:pPr>
-        <w:pStyle w:val="Prrafodelista"/>
+        <w:pStyle w:val="ListParagraph"/>
         <w:numPr>
           <w:ilvl w:val="1"/>
           <w:numId w:val="18"/>
@@ -5237,7 +5249,7 @@
     </w:p>
     <w:p>
       <w:pPr>
-        <w:pStyle w:val="Prrafodelista"/>
+        <w:pStyle w:val="ListParagraph"/>
         <w:numPr>
           <w:ilvl w:val="1"/>
           <w:numId w:val="18"/>
@@ -5372,28 +5384,12 @@
           <w:rFonts w:ascii="Arial" w:eastAsia="Times New Roman" w:hAnsi="Arial" w:cs="Arial"/>
           <w:lang w:eastAsia="es-AR"/>
         </w:rPr>
-        <w:t xml:space="preserve"> utilizados para hacer </w:t>
-      </w:r>
-      <w:proofErr w:type="gramStart"/>
-      <w:r>
-        <w:rPr>
-          <w:rFonts w:ascii="Arial" w:eastAsia="Times New Roman" w:hAnsi="Arial" w:cs="Arial"/>
-          <w:lang w:eastAsia="es-AR"/>
-        </w:rPr>
-        <w:t>apps</w:t>
-      </w:r>
-      <w:proofErr w:type="gramEnd"/>
-      <w:r>
-        <w:rPr>
-          <w:rFonts w:ascii="Arial" w:eastAsia="Times New Roman" w:hAnsi="Arial" w:cs="Arial"/>
-          <w:lang w:eastAsia="es-AR"/>
-        </w:rPr>
-        <w:t xml:space="preserve"> IOS y Android</w:t>
-      </w:r>
-    </w:p>
-    <w:p>
-      <w:pPr>
-        <w:pStyle w:val="Prrafodelista"/>
+        <w:t xml:space="preserve"> utilizados para hacer apps IOS y Android</w:t>
+      </w:r>
+    </w:p>
+    <w:p>
+      <w:pPr>
+        <w:pStyle w:val="ListParagraph"/>
         <w:numPr>
           <w:ilvl w:val="0"/>
           <w:numId w:val="17"/>
@@ -5750,7 +5746,7 @@
     </w:p>
     <w:p>
       <w:pPr>
-        <w:pStyle w:val="Prrafodelista"/>
+        <w:pStyle w:val="ListParagraph"/>
         <w:numPr>
           <w:ilvl w:val="1"/>
           <w:numId w:val="19"/>
@@ -5840,7 +5836,7 @@
     </w:p>
     <w:p>
       <w:pPr>
-        <w:pStyle w:val="Prrafodelista"/>
+        <w:pStyle w:val="ListParagraph"/>
         <w:numPr>
           <w:ilvl w:val="1"/>
           <w:numId w:val="19"/>
@@ -5867,7 +5863,7 @@
     </w:p>
     <w:p>
       <w:pPr>
-        <w:pStyle w:val="Prrafodelista"/>
+        <w:pStyle w:val="ListParagraph"/>
         <w:numPr>
           <w:ilvl w:val="2"/>
           <w:numId w:val="19"/>
@@ -5892,17 +5888,8 @@
           <w:rFonts w:ascii="Arial" w:eastAsia="Times New Roman" w:hAnsi="Arial" w:cs="Arial"/>
           <w:lang w:eastAsia="es-AR"/>
         </w:rPr>
-        <w:t xml:space="preserve">una </w:t>
-      </w:r>
-      <w:proofErr w:type="gramStart"/>
-      <w:r>
-        <w:rPr>
-          <w:rFonts w:ascii="Arial" w:eastAsia="Times New Roman" w:hAnsi="Arial" w:cs="Arial"/>
-          <w:lang w:eastAsia="es-AR"/>
-        </w:rPr>
-        <w:t>interface</w:t>
-      </w:r>
-      <w:proofErr w:type="gramEnd"/>
+        <w:t>una interface</w:t>
+      </w:r>
       <w:r>
         <w:rPr>
           <w:rFonts w:ascii="Arial" w:eastAsia="Times New Roman" w:hAnsi="Arial" w:cs="Arial"/>
@@ -5920,7 +5907,7 @@
     </w:p>
     <w:p>
       <w:pPr>
-        <w:pStyle w:val="Prrafodelista"/>
+        <w:pStyle w:val="ListParagraph"/>
         <w:numPr>
           <w:ilvl w:val="1"/>
           <w:numId w:val="19"/>
@@ -5947,7 +5934,7 @@
     </w:p>
     <w:p>
       <w:pPr>
-        <w:pStyle w:val="Prrafodelista"/>
+        <w:pStyle w:val="ListParagraph"/>
         <w:numPr>
           <w:ilvl w:val="1"/>
           <w:numId w:val="19"/>
@@ -6109,7 +6096,7 @@
     </w:p>
     <w:p>
       <w:pPr>
-        <w:pStyle w:val="Prrafodelista"/>
+        <w:pStyle w:val="ListParagraph"/>
         <w:numPr>
           <w:ilvl w:val="0"/>
           <w:numId w:val="28"/>
@@ -6285,7 +6272,7 @@
     </w:p>
     <w:p>
       <w:pPr>
-        <w:pStyle w:val="Prrafodelista"/>
+        <w:pStyle w:val="ListParagraph"/>
         <w:numPr>
           <w:ilvl w:val="0"/>
           <w:numId w:val="10"/>
@@ -6310,7 +6297,7 @@
     </w:p>
     <w:p>
       <w:pPr>
-        <w:pStyle w:val="Prrafodelista"/>
+        <w:pStyle w:val="ListParagraph"/>
         <w:numPr>
           <w:ilvl w:val="0"/>
           <w:numId w:val="10"/>
@@ -6355,7 +6342,7 @@
     </w:p>
     <w:p>
       <w:pPr>
-        <w:pStyle w:val="Prrafodelista"/>
+        <w:pStyle w:val="ListParagraph"/>
         <w:numPr>
           <w:ilvl w:val="0"/>
           <w:numId w:val="20"/>
@@ -6380,7 +6367,7 @@
     </w:p>
     <w:p>
       <w:pPr>
-        <w:pStyle w:val="Prrafodelista"/>
+        <w:pStyle w:val="ListParagraph"/>
         <w:numPr>
           <w:ilvl w:val="0"/>
           <w:numId w:val="20"/>
@@ -6405,7 +6392,7 @@
     </w:p>
     <w:p>
       <w:pPr>
-        <w:pStyle w:val="Prrafodelista"/>
+        <w:pStyle w:val="ListParagraph"/>
         <w:numPr>
           <w:ilvl w:val="0"/>
           <w:numId w:val="20"/>
@@ -6430,7 +6417,7 @@
     </w:p>
     <w:p>
       <w:pPr>
-        <w:pStyle w:val="Prrafodelista"/>
+        <w:pStyle w:val="ListParagraph"/>
         <w:numPr>
           <w:ilvl w:val="0"/>
           <w:numId w:val="20"/>
@@ -6480,7 +6467,7 @@
     </w:p>
     <w:p>
       <w:pPr>
-        <w:pStyle w:val="Prrafodelista"/>
+        <w:pStyle w:val="ListParagraph"/>
         <w:numPr>
           <w:ilvl w:val="0"/>
           <w:numId w:val="20"/>
@@ -6568,7 +6555,7 @@
     </w:p>
     <w:p>
       <w:pPr>
-        <w:pStyle w:val="Prrafodelista"/>
+        <w:pStyle w:val="ListParagraph"/>
         <w:numPr>
           <w:ilvl w:val="0"/>
           <w:numId w:val="27"/>
@@ -6603,7 +6590,7 @@
     </w:p>
     <w:p>
       <w:pPr>
-        <w:pStyle w:val="Prrafodelista"/>
+        <w:pStyle w:val="ListParagraph"/>
         <w:numPr>
           <w:ilvl w:val="0"/>
           <w:numId w:val="27"/>
@@ -6656,7 +6643,7 @@
     </w:p>
     <w:p>
       <w:pPr>
-        <w:pStyle w:val="Prrafodelista"/>
+        <w:pStyle w:val="ListParagraph"/>
         <w:numPr>
           <w:ilvl w:val="0"/>
           <w:numId w:val="27"/>
@@ -7263,7 +7250,7 @@
     </w:p>
     <w:p>
       <w:pPr>
-        <w:pStyle w:val="Prrafodelista"/>
+        <w:pStyle w:val="ListParagraph"/>
         <w:numPr>
           <w:ilvl w:val="0"/>
           <w:numId w:val="26"/>
@@ -7286,7 +7273,7 @@
     </w:p>
     <w:p>
       <w:pPr>
-        <w:pStyle w:val="Prrafodelista"/>
+        <w:pStyle w:val="ListParagraph"/>
         <w:numPr>
           <w:ilvl w:val="0"/>
           <w:numId w:val="26"/>
@@ -7309,7 +7296,7 @@
     </w:p>
     <w:p>
       <w:pPr>
-        <w:pStyle w:val="Prrafodelista"/>
+        <w:pStyle w:val="ListParagraph"/>
         <w:numPr>
           <w:ilvl w:val="0"/>
           <w:numId w:val="26"/>
@@ -7332,7 +7319,7 @@
     </w:p>
     <w:p>
       <w:pPr>
-        <w:pStyle w:val="Prrafodelista"/>
+        <w:pStyle w:val="ListParagraph"/>
         <w:numPr>
           <w:ilvl w:val="0"/>
           <w:numId w:val="26"/>
@@ -7355,7 +7342,7 @@
     </w:p>
     <w:p>
       <w:pPr>
-        <w:pStyle w:val="Prrafodelista"/>
+        <w:pStyle w:val="ListParagraph"/>
         <w:numPr>
           <w:ilvl w:val="0"/>
           <w:numId w:val="26"/>
@@ -7378,7 +7365,7 @@
     </w:p>
     <w:p>
       <w:pPr>
-        <w:pStyle w:val="Prrafodelista"/>
+        <w:pStyle w:val="ListParagraph"/>
         <w:numPr>
           <w:ilvl w:val="0"/>
           <w:numId w:val="26"/>
@@ -7435,7 +7422,7 @@
     </w:p>
     <w:p>
       <w:pPr>
-        <w:pStyle w:val="Prrafodelista"/>
+        <w:pStyle w:val="ListParagraph"/>
         <w:numPr>
           <w:ilvl w:val="0"/>
           <w:numId w:val="11"/>
@@ -7538,7 +7525,7 @@
     </w:p>
     <w:p>
       <w:pPr>
-        <w:pStyle w:val="Prrafodelista"/>
+        <w:pStyle w:val="ListParagraph"/>
         <w:numPr>
           <w:ilvl w:val="0"/>
           <w:numId w:val="21"/>
@@ -7755,7 +7742,7 @@
     </w:p>
     <w:p>
       <w:pPr>
-        <w:pStyle w:val="Prrafodelista"/>
+        <w:pStyle w:val="ListParagraph"/>
         <w:numPr>
           <w:ilvl w:val="0"/>
           <w:numId w:val="22"/>
@@ -7796,7 +7783,7 @@
     </w:p>
     <w:p>
       <w:pPr>
-        <w:pStyle w:val="Prrafodelista"/>
+        <w:pStyle w:val="ListParagraph"/>
         <w:numPr>
           <w:ilvl w:val="0"/>
           <w:numId w:val="22"/>
@@ -8032,23 +8019,7 @@
           <w:rFonts w:ascii="Arial" w:eastAsia="Times New Roman" w:hAnsi="Arial" w:cs="Arial"/>
           <w:lang w:eastAsia="es-AR"/>
         </w:rPr>
-        <w:t xml:space="preserve"> propone la separación de estas operaciones en clase independientes llamadas visitantes, las cuales son creadas implementando una </w:t>
-      </w:r>
-      <w:proofErr w:type="gramStart"/>
-      <w:r>
-        <w:rPr>
-          <w:rFonts w:ascii="Arial" w:eastAsia="Times New Roman" w:hAnsi="Arial" w:cs="Arial"/>
-          <w:lang w:eastAsia="es-AR"/>
-        </w:rPr>
-        <w:t>interface</w:t>
-      </w:r>
-      <w:proofErr w:type="gramEnd"/>
-      <w:r>
-        <w:rPr>
-          <w:rFonts w:ascii="Arial" w:eastAsia="Times New Roman" w:hAnsi="Arial" w:cs="Arial"/>
-          <w:lang w:eastAsia="es-AR"/>
-        </w:rPr>
-        <w:t xml:space="preserve"> común y no requiere modificación la estructura inicial para agregar la operación.</w:t>
+        <w:t xml:space="preserve"> propone la separación de estas operaciones en clase independientes llamadas visitantes, las cuales son creadas implementando una interface común y no requiere modificación la estructura inicial para agregar la operación.</w:t>
       </w:r>
     </w:p>
     <w:p>
@@ -8098,7 +8069,7 @@
     </w:p>
     <w:p>
       <w:pPr>
-        <w:pStyle w:val="Prrafodelista"/>
+        <w:pStyle w:val="ListParagraph"/>
         <w:numPr>
           <w:ilvl w:val="0"/>
           <w:numId w:val="22"/>
@@ -8140,7 +8111,7 @@
     </w:p>
     <w:p>
       <w:pPr>
-        <w:pStyle w:val="Prrafodelista"/>
+        <w:pStyle w:val="ListParagraph"/>
         <w:numPr>
           <w:ilvl w:val="0"/>
           <w:numId w:val="22"/>
@@ -8301,17 +8272,8 @@
           <w:rFonts w:ascii="Arial" w:eastAsia="Times New Roman" w:hAnsi="Arial" w:cs="Arial"/>
           <w:lang w:eastAsia="es-AR"/>
         </w:rPr>
-        <w:t xml:space="preserve">Hace referencia a como está estructurada una </w:t>
-      </w:r>
-      <w:proofErr w:type="gramStart"/>
-      <w:r>
-        <w:rPr>
-          <w:rFonts w:ascii="Arial" w:eastAsia="Times New Roman" w:hAnsi="Arial" w:cs="Arial"/>
-          <w:lang w:eastAsia="es-AR"/>
-        </w:rPr>
-        <w:t>app</w:t>
-      </w:r>
-      <w:proofErr w:type="gramEnd"/>
+        <w:t>Hace referencia a como está estructurada una app</w:t>
+      </w:r>
       <w:r>
         <w:rPr>
           <w:rFonts w:ascii="Arial" w:eastAsia="Times New Roman" w:hAnsi="Arial" w:cs="Arial"/>
@@ -8344,23 +8306,7 @@
           <w:rFonts w:ascii="Arial" w:eastAsia="Times New Roman" w:hAnsi="Arial" w:cs="Arial"/>
           <w:lang w:eastAsia="es-AR"/>
         </w:rPr>
-        <w:t xml:space="preserve">Es un patrón de diseño el cual es utilizado para poder crear proyectos escalables y modulares, separa una </w:t>
-      </w:r>
-      <w:proofErr w:type="gramStart"/>
-      <w:r>
-        <w:rPr>
-          <w:rFonts w:ascii="Arial" w:eastAsia="Times New Roman" w:hAnsi="Arial" w:cs="Arial"/>
-          <w:lang w:eastAsia="es-AR"/>
-        </w:rPr>
-        <w:t>app</w:t>
-      </w:r>
-      <w:proofErr w:type="gramEnd"/>
-      <w:r>
-        <w:rPr>
-          <w:rFonts w:ascii="Arial" w:eastAsia="Times New Roman" w:hAnsi="Arial" w:cs="Arial"/>
-          <w:lang w:eastAsia="es-AR"/>
-        </w:rPr>
-        <w:t xml:space="preserve"> en 3 componentes lógicos el cual cada uno cumple una función específica:</w:t>
+        <w:t>Es un patrón de diseño el cual es utilizado para poder crear proyectos escalables y modulares, separa una app en 3 componentes lógicos el cual cada uno cumple una función específica:</w:t>
       </w:r>
     </w:p>
     <w:p>
@@ -8381,7 +8327,7 @@
     </w:p>
     <w:p>
       <w:pPr>
-        <w:pStyle w:val="Prrafodelista"/>
+        <w:pStyle w:val="ListParagraph"/>
         <w:numPr>
           <w:ilvl w:val="0"/>
           <w:numId w:val="22"/>
@@ -8399,28 +8345,12 @@
           <w:rFonts w:ascii="Arial" w:eastAsia="Times New Roman" w:hAnsi="Arial" w:cs="Arial"/>
           <w:lang w:eastAsia="es-AR"/>
         </w:rPr>
-        <w:t xml:space="preserve">Vista: Es la parte de la </w:t>
-      </w:r>
-      <w:proofErr w:type="gramStart"/>
-      <w:r>
-        <w:rPr>
-          <w:rFonts w:ascii="Arial" w:eastAsia="Times New Roman" w:hAnsi="Arial" w:cs="Arial"/>
-          <w:lang w:eastAsia="es-AR"/>
-        </w:rPr>
-        <w:t>app</w:t>
-      </w:r>
-      <w:proofErr w:type="gramEnd"/>
-      <w:r>
-        <w:rPr>
-          <w:rFonts w:ascii="Arial" w:eastAsia="Times New Roman" w:hAnsi="Arial" w:cs="Arial"/>
-          <w:lang w:eastAsia="es-AR"/>
-        </w:rPr>
-        <w:t xml:space="preserve"> que contiene la interfaz gráfica el cual obtiene la información sobre lo que quiere el usuario a los cuales se les llamara eventos, además muestra información del modelo</w:t>
-      </w:r>
-    </w:p>
-    <w:p>
-      <w:pPr>
-        <w:pStyle w:val="Prrafodelista"/>
+        <w:t>Vista: Es la parte de la app que contiene la interfaz gráfica el cual obtiene la información sobre lo que quiere el usuario a los cuales se les llamara eventos, además muestra información del modelo</w:t>
+      </w:r>
+    </w:p>
+    <w:p>
+      <w:pPr>
+        <w:pStyle w:val="ListParagraph"/>
         <w:numPr>
           <w:ilvl w:val="0"/>
           <w:numId w:val="22"/>
@@ -8452,44 +8382,12 @@
           <w:rFonts w:ascii="Arial" w:eastAsia="Times New Roman" w:hAnsi="Arial" w:cs="Arial"/>
           <w:lang w:eastAsia="es-AR"/>
         </w:rPr>
-        <w:t xml:space="preserve">aciona los datos con los cuales una </w:t>
-      </w:r>
-      <w:proofErr w:type="gramStart"/>
-      <w:r>
-        <w:rPr>
-          <w:rFonts w:ascii="Arial" w:eastAsia="Times New Roman" w:hAnsi="Arial" w:cs="Arial"/>
-          <w:lang w:eastAsia="es-AR"/>
-        </w:rPr>
-        <w:t>app</w:t>
-      </w:r>
-      <w:proofErr w:type="gramEnd"/>
-      <w:r>
-        <w:rPr>
-          <w:rFonts w:ascii="Arial" w:eastAsia="Times New Roman" w:hAnsi="Arial" w:cs="Arial"/>
-          <w:lang w:eastAsia="es-AR"/>
-        </w:rPr>
-        <w:t xml:space="preserve"> va a operar, como consultas, crear, modificar y eliminar datos. Esto se lo conoce como la lógica de negocio, es decir, la parte de la </w:t>
-      </w:r>
-      <w:proofErr w:type="gramStart"/>
-      <w:r>
-        <w:rPr>
-          <w:rFonts w:ascii="Arial" w:eastAsia="Times New Roman" w:hAnsi="Arial" w:cs="Arial"/>
-          <w:lang w:eastAsia="es-AR"/>
-        </w:rPr>
-        <w:t>app</w:t>
-      </w:r>
-      <w:proofErr w:type="gramEnd"/>
-      <w:r>
-        <w:rPr>
-          <w:rFonts w:ascii="Arial" w:eastAsia="Times New Roman" w:hAnsi="Arial" w:cs="Arial"/>
-          <w:lang w:eastAsia="es-AR"/>
-        </w:rPr>
-        <w:t xml:space="preserve"> que se encargar de mapear las actividades del mundo real a la forma en que se va a modificar la información</w:t>
-      </w:r>
-    </w:p>
-    <w:p>
-      <w:pPr>
-        <w:pStyle w:val="Prrafodelista"/>
+        <w:t>aciona los datos con los cuales una app va a operar, como consultas, crear, modificar y eliminar datos. Esto se lo conoce como la lógica de negocio, es decir, la parte de la app que se encargar de mapear las actividades del mundo real a la forma en que se va a modificar la información</w:t>
+      </w:r>
+    </w:p>
+    <w:p>
+      <w:pPr>
+        <w:pStyle w:val="ListParagraph"/>
         <w:numPr>
           <w:ilvl w:val="0"/>
           <w:numId w:val="22"/>
@@ -8730,23 +8628,7 @@
           <w:rFonts w:ascii="Arial" w:eastAsia="Times New Roman" w:hAnsi="Arial" w:cs="Arial"/>
           <w:lang w:eastAsia="es-AR"/>
         </w:rPr>
-        <w:t xml:space="preserve">La vista muestra el modelo el usuario, a su vez el usuario activa eventos para que la vista se los mande al controlador, quien lo recibe y manipula el modelo </w:t>
-      </w:r>
-      <w:proofErr w:type="gramStart"/>
-      <w:r>
-        <w:rPr>
-          <w:rFonts w:ascii="Arial" w:eastAsia="Times New Roman" w:hAnsi="Arial" w:cs="Arial"/>
-          <w:lang w:eastAsia="es-AR"/>
-        </w:rPr>
-        <w:t>de acuerdo a</w:t>
-      </w:r>
-      <w:proofErr w:type="gramEnd"/>
-      <w:r>
-        <w:rPr>
-          <w:rFonts w:ascii="Arial" w:eastAsia="Times New Roman" w:hAnsi="Arial" w:cs="Arial"/>
-          <w:lang w:eastAsia="es-AR"/>
-        </w:rPr>
-        <w:t xml:space="preserve"> la solicitud, el modelo a su vez realiza las operaciones necesarias para modificar la información y se le notifica al controlador para que finalmente decida mostrar una nueva vista al usuario la cual ya va a estar mostrando el modelo actualizado</w:t>
+        <w:t>La vista muestra el modelo el usuario, a su vez el usuario activa eventos para que la vista se los mande al controlador, quien lo recibe y manipula el modelo de acuerdo a la solicitud, el modelo a su vez realiza las operaciones necesarias para modificar la información y se le notifica al controlador para que finalmente decida mostrar una nueva vista al usuario la cual ya va a estar mostrando el modelo actualizado</w:t>
       </w:r>
     </w:p>
     <w:p>
@@ -8995,7 +8877,7 @@
     </w:p>
     <w:p>
       <w:pPr>
-        <w:pStyle w:val="Prrafodelista"/>
+        <w:pStyle w:val="ListParagraph"/>
         <w:numPr>
           <w:ilvl w:val="0"/>
           <w:numId w:val="23"/>
@@ -9041,7 +8923,7 @@
     </w:p>
     <w:p>
       <w:pPr>
-        <w:pStyle w:val="Prrafodelista"/>
+        <w:pStyle w:val="ListParagraph"/>
         <w:numPr>
           <w:ilvl w:val="0"/>
           <w:numId w:val="23"/>
@@ -9088,7 +8970,7 @@
     </w:p>
     <w:p>
       <w:pPr>
-        <w:pStyle w:val="Prrafodelista"/>
+        <w:pStyle w:val="ListParagraph"/>
         <w:numPr>
           <w:ilvl w:val="0"/>
           <w:numId w:val="24"/>
@@ -9118,7 +9000,7 @@
     </w:p>
     <w:p>
       <w:pPr>
-        <w:pStyle w:val="Prrafodelista"/>
+        <w:pStyle w:val="ListParagraph"/>
         <w:numPr>
           <w:ilvl w:val="0"/>
           <w:numId w:val="24"/>
@@ -9348,23 +9230,7 @@
           <w:rFonts w:ascii="Arial" w:eastAsia="Times New Roman" w:hAnsi="Arial" w:cs="Arial"/>
           <w:lang w:eastAsia="es-AR"/>
         </w:rPr>
-        <w:t xml:space="preserve"> </w:t>
-      </w:r>
-      <w:proofErr w:type="gramStart"/>
-      <w:r>
-        <w:rPr>
-          <w:rFonts w:ascii="Arial" w:eastAsia="Times New Roman" w:hAnsi="Arial" w:cs="Arial"/>
-          <w:lang w:eastAsia="es-AR"/>
-        </w:rPr>
-        <w:t>Interface</w:t>
-      </w:r>
-      <w:proofErr w:type="gramEnd"/>
-      <w:r>
-        <w:rPr>
-          <w:rFonts w:ascii="Arial" w:eastAsia="Times New Roman" w:hAnsi="Arial" w:cs="Arial"/>
-          <w:lang w:eastAsia="es-AR"/>
-        </w:rPr>
-        <w:t xml:space="preserve">, es una interfaz para comunicar aplicaciones. A su vez, estas pueden ser públicas o privadas. En las públicas, cualquier persona puede acceder a ella, en cambio en las privadas, necesitas de una autenticación para acceder a ella. Cuando te autentica por primera vez, el servidor te devuelve un token, este será solicitado si vuelves a ingresar al servidor, si el token no </w:t>
+        <w:t xml:space="preserve"> Interface, es una interfaz para comunicar aplicaciones. A su vez, estas pueden ser públicas o privadas. En las públicas, cualquier persona puede acceder a ella, en cambio en las privadas, necesitas de una autenticación para acceder a ella. Cuando te autentica por primera vez, el servidor te devuelve un token, este será solicitado si vuelves a ingresar al servidor, si el token no </w:t>
       </w:r>
       <w:r>
         <w:rPr>
@@ -9422,23 +9288,7 @@
           <w:rFonts w:ascii="Arial" w:eastAsia="Times New Roman" w:hAnsi="Arial" w:cs="Arial"/>
           <w:lang w:eastAsia="es-AR"/>
         </w:rPr>
-        <w:t xml:space="preserve"> pueden ser Locales o Remotas. Las locales son las que se ejecutan en el mismo entorno, en cambio una API remota consume los datos de otra API que se encuentra en un </w:t>
-      </w:r>
-      <w:proofErr w:type="gramStart"/>
-      <w:r>
-        <w:rPr>
-          <w:rFonts w:ascii="Arial" w:eastAsia="Times New Roman" w:hAnsi="Arial" w:cs="Arial"/>
-          <w:lang w:eastAsia="es-AR"/>
-        </w:rPr>
-        <w:t>server</w:t>
-      </w:r>
-      <w:proofErr w:type="gramEnd"/>
-      <w:r>
-        <w:rPr>
-          <w:rFonts w:ascii="Arial" w:eastAsia="Times New Roman" w:hAnsi="Arial" w:cs="Arial"/>
-          <w:lang w:eastAsia="es-AR"/>
-        </w:rPr>
-        <w:t xml:space="preserve"> en algún lugar del mundo.</w:t>
+        <w:t xml:space="preserve"> pueden ser Locales o Remotas. Las locales son las que se ejecutan en el mismo entorno, en cambio una API remota consume los datos de otra API que se encuentra en un server en algún lugar del mundo.</w:t>
       </w:r>
     </w:p>
     <w:p>
@@ -9488,7 +9338,7 @@
           <w:rFonts w:ascii="Arial" w:eastAsia="Times New Roman" w:hAnsi="Arial" w:cs="Arial"/>
           <w:lang w:eastAsia="es-AR"/>
         </w:rPr>
-        <w:t xml:space="preserve"> Access </w:t>
+        <w:t xml:space="preserve"> Access Protocol) o REST (</w:t>
       </w:r>
       <w:proofErr w:type="spellStart"/>
       <w:r>
@@ -9496,7 +9346,7 @@
           <w:rFonts w:ascii="Arial" w:eastAsia="Times New Roman" w:hAnsi="Arial" w:cs="Arial"/>
           <w:lang w:eastAsia="es-AR"/>
         </w:rPr>
-        <w:t>Protocol</w:t>
+        <w:t>Representation</w:t>
       </w:r>
       <w:proofErr w:type="spellEnd"/>
       <w:r>
@@ -9504,7 +9354,7 @@
           <w:rFonts w:ascii="Arial" w:eastAsia="Times New Roman" w:hAnsi="Arial" w:cs="Arial"/>
           <w:lang w:eastAsia="es-AR"/>
         </w:rPr>
-        <w:t>) o REST (</w:t>
+        <w:t xml:space="preserve"> </w:t>
       </w:r>
       <w:proofErr w:type="spellStart"/>
       <w:r>
@@ -9512,7 +9362,7 @@
           <w:rFonts w:ascii="Arial" w:eastAsia="Times New Roman" w:hAnsi="Arial" w:cs="Arial"/>
           <w:lang w:eastAsia="es-AR"/>
         </w:rPr>
-        <w:t>Representation</w:t>
+        <w:t>State</w:t>
       </w:r>
       <w:proofErr w:type="spellEnd"/>
       <w:r>
@@ -9520,7 +9370,41 @@
           <w:rFonts w:ascii="Arial" w:eastAsia="Times New Roman" w:hAnsi="Arial" w:cs="Arial"/>
           <w:lang w:eastAsia="es-AR"/>
         </w:rPr>
-        <w:t xml:space="preserve"> </w:t>
+        <w:t xml:space="preserve"> Transfer). </w:t>
+      </w:r>
+    </w:p>
+    <w:p>
+      <w:pPr>
+        <w:spacing w:after="0" w:line="240" w:lineRule="auto"/>
+        <w:jc w:val="both"/>
+        <w:rPr>
+          <w:rFonts w:ascii="Arial" w:eastAsia="Times New Roman" w:hAnsi="Arial" w:cs="Arial"/>
+          <w:lang w:eastAsia="es-AR"/>
+        </w:rPr>
+      </w:pPr>
+      <w:r>
+        <w:rPr>
+          <w:rFonts w:ascii="Arial" w:eastAsia="Times New Roman" w:hAnsi="Arial" w:cs="Arial"/>
+          <w:lang w:eastAsia="es-AR"/>
+        </w:rPr>
+        <w:t> </w:t>
+      </w:r>
+    </w:p>
+    <w:p>
+      <w:pPr>
+        <w:spacing w:after="0" w:line="240" w:lineRule="auto"/>
+        <w:jc w:val="both"/>
+        <w:rPr>
+          <w:rFonts w:ascii="Arial" w:eastAsia="Times New Roman" w:hAnsi="Arial" w:cs="Arial"/>
+          <w:lang w:eastAsia="es-AR"/>
+        </w:rPr>
+      </w:pPr>
+      <w:r>
+        <w:rPr>
+          <w:rFonts w:ascii="Arial" w:eastAsia="Times New Roman" w:hAnsi="Arial" w:cs="Arial"/>
+          <w:lang w:eastAsia="es-AR"/>
+        </w:rPr>
+        <w:t xml:space="preserve">Cada recurso que se consulta en la API es un URI el cual se consulta mediante un </w:t>
       </w:r>
       <w:proofErr w:type="spellStart"/>
       <w:r>
@@ -9528,7 +9412,7 @@
           <w:rFonts w:ascii="Arial" w:eastAsia="Times New Roman" w:hAnsi="Arial" w:cs="Arial"/>
           <w:lang w:eastAsia="es-AR"/>
         </w:rPr>
-        <w:t>State</w:t>
+        <w:t>endpoint</w:t>
       </w:r>
       <w:proofErr w:type="spellEnd"/>
       <w:r>
@@ -9536,7 +9420,7 @@
           <w:rFonts w:ascii="Arial" w:eastAsia="Times New Roman" w:hAnsi="Arial" w:cs="Arial"/>
           <w:lang w:eastAsia="es-AR"/>
         </w:rPr>
-        <w:t xml:space="preserve"> Transfer). </w:t>
+        <w:t xml:space="preserve"> (La URL completa), este URI es un identificador único que te puede traer o un dato en específico o una lista de ellos.</w:t>
       </w:r>
     </w:p>
     <w:p>
@@ -9570,73 +9454,7 @@
           <w:rFonts w:ascii="Arial" w:eastAsia="Times New Roman" w:hAnsi="Arial" w:cs="Arial"/>
           <w:lang w:eastAsia="es-AR"/>
         </w:rPr>
-        <w:t xml:space="preserve">Cada recurso que se consulta en la API es un URI el cual se consulta mediante un </w:t>
-      </w:r>
-      <w:proofErr w:type="spellStart"/>
-      <w:r>
-        <w:rPr>
-          <w:rFonts w:ascii="Arial" w:eastAsia="Times New Roman" w:hAnsi="Arial" w:cs="Arial"/>
-          <w:lang w:eastAsia="es-AR"/>
-        </w:rPr>
-        <w:t>endpoint</w:t>
-      </w:r>
-      <w:proofErr w:type="spellEnd"/>
-      <w:r>
-        <w:rPr>
-          <w:rFonts w:ascii="Arial" w:eastAsia="Times New Roman" w:hAnsi="Arial" w:cs="Arial"/>
-          <w:lang w:eastAsia="es-AR"/>
-        </w:rPr>
-        <w:t xml:space="preserve"> (La URL completa), este URI es un identificador único que te puede traer o un dato en específico o una lista de ellos.</w:t>
-      </w:r>
-    </w:p>
-    <w:p>
-      <w:pPr>
-        <w:spacing w:after="0" w:line="240" w:lineRule="auto"/>
-        <w:jc w:val="both"/>
-        <w:rPr>
-          <w:rFonts w:ascii="Arial" w:eastAsia="Times New Roman" w:hAnsi="Arial" w:cs="Arial"/>
-          <w:lang w:eastAsia="es-AR"/>
-        </w:rPr>
-      </w:pPr>
-      <w:r>
-        <w:rPr>
-          <w:rFonts w:ascii="Arial" w:eastAsia="Times New Roman" w:hAnsi="Arial" w:cs="Arial"/>
-          <w:lang w:eastAsia="es-AR"/>
-        </w:rPr>
-        <w:t> </w:t>
-      </w:r>
-    </w:p>
-    <w:p>
-      <w:pPr>
-        <w:spacing w:after="0" w:line="240" w:lineRule="auto"/>
-        <w:jc w:val="both"/>
-        <w:rPr>
-          <w:rFonts w:ascii="Arial" w:eastAsia="Times New Roman" w:hAnsi="Arial" w:cs="Arial"/>
-          <w:lang w:eastAsia="es-AR"/>
-        </w:rPr>
-      </w:pPr>
-      <w:r>
-        <w:rPr>
-          <w:rFonts w:ascii="Arial" w:eastAsia="Times New Roman" w:hAnsi="Arial" w:cs="Arial"/>
-          <w:lang w:eastAsia="es-AR"/>
-        </w:rPr>
-        <w:t xml:space="preserve">Cuando se realiza una consulta, el </w:t>
-      </w:r>
-      <w:proofErr w:type="gramStart"/>
-      <w:r>
-        <w:rPr>
-          <w:rFonts w:ascii="Arial" w:eastAsia="Times New Roman" w:hAnsi="Arial" w:cs="Arial"/>
-          <w:lang w:eastAsia="es-AR"/>
-        </w:rPr>
-        <w:t>server</w:t>
-      </w:r>
-      <w:proofErr w:type="gramEnd"/>
-      <w:r>
-        <w:rPr>
-          <w:rFonts w:ascii="Arial" w:eastAsia="Times New Roman" w:hAnsi="Arial" w:cs="Arial"/>
-          <w:lang w:eastAsia="es-AR"/>
-        </w:rPr>
-        <w:t xml:space="preserve"> te responde con códigos de estados el cual nos indican que sucedió con nuestra petición:</w:t>
+        <w:t>Cuando se realiza una consulta, el server te responde con códigos de estados el cual nos indican que sucedió con nuestra petición:</w:t>
       </w:r>
     </w:p>
     <w:p>
@@ -9705,17 +9523,8 @@
           <w:rFonts w:ascii="Arial" w:eastAsia="Times New Roman" w:hAnsi="Arial" w:cs="Arial"/>
           <w:lang w:eastAsia="es-AR"/>
         </w:rPr>
-        <w:t xml:space="preserve">400: No se encontró en el </w:t>
-      </w:r>
-      <w:proofErr w:type="gramStart"/>
-      <w:r>
-        <w:rPr>
-          <w:rFonts w:ascii="Arial" w:eastAsia="Times New Roman" w:hAnsi="Arial" w:cs="Arial"/>
-          <w:lang w:eastAsia="es-AR"/>
-        </w:rPr>
-        <w:t>server</w:t>
-      </w:r>
-      <w:proofErr w:type="gramEnd"/>
+        <w:t>400: No se encontró en el server</w:t>
+      </w:r>
     </w:p>
     <w:p>
       <w:pPr>
@@ -9737,17 +9546,8 @@
           <w:rFonts w:ascii="Arial" w:eastAsia="Times New Roman" w:hAnsi="Arial" w:cs="Arial"/>
           <w:lang w:eastAsia="es-AR"/>
         </w:rPr>
-        <w:t xml:space="preserve">500: Hubo un fallo en el </w:t>
-      </w:r>
-      <w:proofErr w:type="gramStart"/>
-      <w:r>
-        <w:rPr>
-          <w:rFonts w:ascii="Arial" w:eastAsia="Times New Roman" w:hAnsi="Arial" w:cs="Arial"/>
-          <w:lang w:eastAsia="es-AR"/>
-        </w:rPr>
-        <w:t>server</w:t>
-      </w:r>
-      <w:proofErr w:type="gramEnd"/>
+        <w:t>500: Hubo un fallo en el server</w:t>
+      </w:r>
     </w:p>
     <w:p>
       <w:pPr>
@@ -9906,23 +9706,7 @@
           <w:rFonts w:ascii="Arial" w:eastAsia="Times New Roman" w:hAnsi="Arial" w:cs="Arial"/>
           <w:lang w:eastAsia="es-AR"/>
         </w:rPr>
-        <w:t xml:space="preserve">Esta información que se le solicita al </w:t>
-      </w:r>
-      <w:proofErr w:type="gramStart"/>
-      <w:r>
-        <w:rPr>
-          <w:rFonts w:ascii="Arial" w:eastAsia="Times New Roman" w:hAnsi="Arial" w:cs="Arial"/>
-          <w:lang w:eastAsia="es-AR"/>
-        </w:rPr>
-        <w:t>server</w:t>
-      </w:r>
-      <w:proofErr w:type="gramEnd"/>
-      <w:r>
-        <w:rPr>
-          <w:rFonts w:ascii="Arial" w:eastAsia="Times New Roman" w:hAnsi="Arial" w:cs="Arial"/>
-          <w:lang w:eastAsia="es-AR"/>
-        </w:rPr>
-        <w:t xml:space="preserve"> puede ser devuelta en diferentes formatos</w:t>
+        <w:t>Esta información que se le solicita al server puede ser devuelta en diferentes formatos</w:t>
       </w:r>
     </w:p>
     <w:p>
@@ -10758,7 +10542,7 @@
     </w:p>
     <w:p>
       <w:pPr>
-        <w:pStyle w:val="Prrafodelista"/>
+        <w:pStyle w:val="ListParagraph"/>
         <w:numPr>
           <w:ilvl w:val="0"/>
           <w:numId w:val="40"/>
@@ -10796,7 +10580,7 @@
     </w:p>
     <w:p>
       <w:pPr>
-        <w:pStyle w:val="Prrafodelista"/>
+        <w:pStyle w:val="ListParagraph"/>
         <w:numPr>
           <w:ilvl w:val="1"/>
           <w:numId w:val="40"/>
@@ -10838,7 +10622,7 @@
     </w:p>
     <w:p>
       <w:pPr>
-        <w:pStyle w:val="Prrafodelista"/>
+        <w:pStyle w:val="ListParagraph"/>
         <w:numPr>
           <w:ilvl w:val="1"/>
           <w:numId w:val="40"/>
@@ -10896,7 +10680,7 @@
     </w:p>
     <w:p>
       <w:pPr>
-        <w:pStyle w:val="Prrafodelista"/>
+        <w:pStyle w:val="ListParagraph"/>
         <w:numPr>
           <w:ilvl w:val="1"/>
           <w:numId w:val="40"/>
@@ -10986,7 +10770,7 @@
     </w:p>
     <w:p>
       <w:pPr>
-        <w:pStyle w:val="Prrafodelista"/>
+        <w:pStyle w:val="ListParagraph"/>
         <w:numPr>
           <w:ilvl w:val="0"/>
           <w:numId w:val="40"/>
@@ -11008,7 +10792,7 @@
     </w:p>
     <w:p>
       <w:pPr>
-        <w:pStyle w:val="Prrafodelista"/>
+        <w:pStyle w:val="ListParagraph"/>
         <w:numPr>
           <w:ilvl w:val="0"/>
           <w:numId w:val="40"/>
@@ -11030,7 +10814,7 @@
     </w:p>
     <w:p>
       <w:pPr>
-        <w:pStyle w:val="Prrafodelista"/>
+        <w:pStyle w:val="ListParagraph"/>
         <w:numPr>
           <w:ilvl w:val="0"/>
           <w:numId w:val="40"/>
@@ -11052,7 +10836,7 @@
     </w:p>
     <w:p>
       <w:pPr>
-        <w:pStyle w:val="Prrafodelista"/>
+        <w:pStyle w:val="ListParagraph"/>
         <w:numPr>
           <w:ilvl w:val="0"/>
           <w:numId w:val="40"/>
@@ -11074,7 +10858,7 @@
     </w:p>
     <w:p>
       <w:pPr>
-        <w:pStyle w:val="Prrafodelista"/>
+        <w:pStyle w:val="ListParagraph"/>
         <w:numPr>
           <w:ilvl w:val="0"/>
           <w:numId w:val="40"/>
@@ -11144,7 +10928,7 @@
     </w:p>
     <w:p>
       <w:pPr>
-        <w:pStyle w:val="Prrafodelista"/>
+        <w:pStyle w:val="ListParagraph"/>
         <w:numPr>
           <w:ilvl w:val="0"/>
           <w:numId w:val="40"/>
@@ -11242,7 +11026,7 @@
     </w:p>
     <w:p>
       <w:pPr>
-        <w:pStyle w:val="Prrafodelista"/>
+        <w:pStyle w:val="ListParagraph"/>
         <w:numPr>
           <w:ilvl w:val="0"/>
           <w:numId w:val="40"/>
@@ -11338,7 +11122,7 @@
     </w:p>
     <w:p>
       <w:pPr>
-        <w:pStyle w:val="Prrafodelista"/>
+        <w:pStyle w:val="ListParagraph"/>
         <w:numPr>
           <w:ilvl w:val="0"/>
           <w:numId w:val="40"/>
@@ -11400,7 +11184,7 @@
     </w:p>
     <w:p>
       <w:pPr>
-        <w:pStyle w:val="Prrafodelista"/>
+        <w:pStyle w:val="ListParagraph"/>
         <w:numPr>
           <w:ilvl w:val="0"/>
           <w:numId w:val="40"/>
@@ -11456,7 +11240,7 @@
     </w:p>
     <w:p>
       <w:pPr>
-        <w:pStyle w:val="Prrafodelista"/>
+        <w:pStyle w:val="ListParagraph"/>
         <w:numPr>
           <w:ilvl w:val="0"/>
           <w:numId w:val="40"/>
@@ -11604,7 +11388,7 @@
     </w:p>
     <w:p>
       <w:pPr>
-        <w:pStyle w:val="Prrafodelista"/>
+        <w:pStyle w:val="ListParagraph"/>
         <w:numPr>
           <w:ilvl w:val="0"/>
           <w:numId w:val="10"/>
@@ -11654,7 +11438,7 @@
     </w:p>
     <w:p>
       <w:pPr>
-        <w:pStyle w:val="Prrafodelista"/>
+        <w:pStyle w:val="ListParagraph"/>
         <w:numPr>
           <w:ilvl w:val="0"/>
           <w:numId w:val="10"/>
@@ -11697,7 +11481,7 @@
     </w:p>
     <w:p>
       <w:pPr>
-        <w:pStyle w:val="Prrafodelista"/>
+        <w:pStyle w:val="ListParagraph"/>
         <w:numPr>
           <w:ilvl w:val="0"/>
           <w:numId w:val="10"/>
@@ -11750,7 +11534,7 @@
     </w:p>
     <w:p>
       <w:pPr>
-        <w:pStyle w:val="Prrafodelista"/>
+        <w:pStyle w:val="ListParagraph"/>
         <w:numPr>
           <w:ilvl w:val="0"/>
           <w:numId w:val="10"/>
@@ -11783,7 +11567,7 @@
     </w:p>
     <w:p>
       <w:pPr>
-        <w:pStyle w:val="Prrafodelista"/>
+        <w:pStyle w:val="ListParagraph"/>
         <w:numPr>
           <w:ilvl w:val="0"/>
           <w:numId w:val="10"/>
@@ -11816,7 +11600,7 @@
     </w:p>
     <w:p>
       <w:pPr>
-        <w:pStyle w:val="Prrafodelista"/>
+        <w:pStyle w:val="ListParagraph"/>
         <w:numPr>
           <w:ilvl w:val="0"/>
           <w:numId w:val="10"/>
@@ -11882,7 +11666,7 @@
     </w:p>
     <w:p>
       <w:pPr>
-        <w:pStyle w:val="Prrafodelista"/>
+        <w:pStyle w:val="ListParagraph"/>
         <w:numPr>
           <w:ilvl w:val="0"/>
           <w:numId w:val="10"/>
@@ -12103,7 +11887,7 @@
     </w:p>
     <w:p>
       <w:pPr>
-        <w:pStyle w:val="Prrafodelista"/>
+        <w:pStyle w:val="ListParagraph"/>
         <w:numPr>
           <w:ilvl w:val="0"/>
           <w:numId w:val="10"/>
@@ -12152,7 +11936,7 @@
     </w:p>
     <w:p>
       <w:pPr>
-        <w:pStyle w:val="Prrafodelista"/>
+        <w:pStyle w:val="ListParagraph"/>
         <w:numPr>
           <w:ilvl w:val="0"/>
           <w:numId w:val="10"/>
@@ -12259,7 +12043,7 @@
     </w:p>
     <w:p>
       <w:pPr>
-        <w:pStyle w:val="Prrafodelista"/>
+        <w:pStyle w:val="ListParagraph"/>
         <w:numPr>
           <w:ilvl w:val="0"/>
           <w:numId w:val="41"/>
@@ -12347,7 +12131,7 @@
     </w:p>
     <w:p>
       <w:pPr>
-        <w:pStyle w:val="Prrafodelista"/>
+        <w:pStyle w:val="ListParagraph"/>
         <w:numPr>
           <w:ilvl w:val="0"/>
           <w:numId w:val="41"/>
@@ -12366,7 +12150,7 @@
           <w:rFonts w:ascii="Arial" w:eastAsia="Times New Roman" w:hAnsi="Arial" w:cs="Arial"/>
           <w:lang w:eastAsia="es-AR"/>
         </w:rPr>
-        <w:t xml:space="preserve">Para verificar que no esta </w:t>
+        <w:t xml:space="preserve">Para verificar que no </w:t>
       </w:r>
       <w:proofErr w:type="spellStart"/>
       <w:r>
@@ -12374,6 +12158,22 @@
           <w:rFonts w:ascii="Arial" w:eastAsia="Times New Roman" w:hAnsi="Arial" w:cs="Arial"/>
           <w:lang w:eastAsia="es-AR"/>
         </w:rPr>
+        <w:t>esta</w:t>
+      </w:r>
+      <w:proofErr w:type="spellEnd"/>
+      <w:r>
+        <w:rPr>
+          <w:rFonts w:ascii="Arial" w:eastAsia="Times New Roman" w:hAnsi="Arial" w:cs="Arial"/>
+          <w:lang w:eastAsia="es-AR"/>
+        </w:rPr>
+        <w:t xml:space="preserve"> </w:t>
+      </w:r>
+      <w:proofErr w:type="spellStart"/>
+      <w:r>
+        <w:rPr>
+          <w:rFonts w:ascii="Arial" w:eastAsia="Times New Roman" w:hAnsi="Arial" w:cs="Arial"/>
+          <w:lang w:eastAsia="es-AR"/>
+        </w:rPr>
         <w:t>vacio</w:t>
       </w:r>
       <w:proofErr w:type="spellEnd"/>
@@ -12451,7 +12251,7 @@
     </w:p>
     <w:p>
       <w:pPr>
-        <w:pStyle w:val="Prrafodelista"/>
+        <w:pStyle w:val="ListParagraph"/>
         <w:numPr>
           <w:ilvl w:val="0"/>
           <w:numId w:val="41"/>
@@ -12589,7 +12389,7 @@
     </w:p>
     <w:p>
       <w:pPr>
-        <w:pStyle w:val="Prrafodelista"/>
+        <w:pStyle w:val="ListParagraph"/>
         <w:numPr>
           <w:ilvl w:val="0"/>
           <w:numId w:val="41"/>
@@ -12629,7 +12429,7 @@
     </w:p>
     <w:p>
       <w:pPr>
-        <w:pStyle w:val="Prrafodelista"/>
+        <w:pStyle w:val="ListParagraph"/>
         <w:numPr>
           <w:ilvl w:val="1"/>
           <w:numId w:val="41"/>
@@ -12696,7 +12496,7 @@
     </w:p>
     <w:p>
       <w:pPr>
-        <w:pStyle w:val="Prrafodelista"/>
+        <w:pStyle w:val="ListParagraph"/>
         <w:numPr>
           <w:ilvl w:val="0"/>
           <w:numId w:val="41"/>
@@ -12769,7 +12569,7 @@
     </w:p>
     <w:p>
       <w:pPr>
-        <w:pStyle w:val="Prrafodelista"/>
+        <w:pStyle w:val="ListParagraph"/>
         <w:numPr>
           <w:ilvl w:val="0"/>
           <w:numId w:val="10"/>
@@ -12790,7 +12590,7 @@
     </w:p>
     <w:p>
       <w:pPr>
-        <w:pStyle w:val="Prrafodelista"/>
+        <w:pStyle w:val="ListParagraph"/>
         <w:numPr>
           <w:ilvl w:val="1"/>
           <w:numId w:val="10"/>
@@ -12804,7 +12604,7 @@
       <w:hyperlink r:id="rId17" w:history="1">
         <w:r>
           <w:rPr>
-            <w:rStyle w:val="Hipervnculo"/>
+            <w:rStyle w:val="Hyperlink"/>
             <w:rFonts w:ascii="Arial" w:eastAsia="Times New Roman" w:hAnsi="Arial" w:cs="Arial"/>
             <w:lang w:val="en-US" w:eastAsia="es-AR"/>
           </w:rPr>
@@ -12814,7 +12614,7 @@
     </w:p>
     <w:p>
       <w:pPr>
-        <w:pStyle w:val="Prrafodelista"/>
+        <w:pStyle w:val="ListParagraph"/>
         <w:spacing w:after="0" w:line="240" w:lineRule="auto"/>
         <w:ind w:left="648"/>
         <w:rPr>
@@ -12825,7 +12625,7 @@
     </w:p>
     <w:p>
       <w:pPr>
-        <w:pStyle w:val="Prrafodelista"/>
+        <w:pStyle w:val="ListParagraph"/>
         <w:numPr>
           <w:ilvl w:val="0"/>
           <w:numId w:val="10"/>
@@ -12846,7 +12646,7 @@
     </w:p>
     <w:p>
       <w:pPr>
-        <w:pStyle w:val="Prrafodelista"/>
+        <w:pStyle w:val="ListParagraph"/>
         <w:numPr>
           <w:ilvl w:val="1"/>
           <w:numId w:val="10"/>
@@ -12860,7 +12660,7 @@
       <w:hyperlink r:id="rId18" w:history="1">
         <w:r>
           <w:rPr>
-            <w:rStyle w:val="Hipervnculo"/>
+            <w:rStyle w:val="Hyperlink"/>
             <w:rFonts w:ascii="Arial" w:eastAsia="Times New Roman" w:hAnsi="Arial" w:cs="Arial"/>
             <w:lang w:eastAsia="es-AR"/>
           </w:rPr>
@@ -12870,7 +12670,7 @@
     </w:p>
     <w:p>
       <w:pPr>
-        <w:pStyle w:val="Prrafodelista"/>
+        <w:pStyle w:val="ListParagraph"/>
         <w:spacing w:after="0" w:line="240" w:lineRule="auto"/>
         <w:ind w:left="648"/>
         <w:rPr>
@@ -12881,7 +12681,7 @@
     </w:p>
     <w:p>
       <w:pPr>
-        <w:pStyle w:val="Prrafodelista"/>
+        <w:pStyle w:val="ListParagraph"/>
         <w:numPr>
           <w:ilvl w:val="0"/>
           <w:numId w:val="10"/>
@@ -12911,7 +12711,7 @@
     </w:p>
     <w:p>
       <w:pPr>
-        <w:pStyle w:val="Prrafodelista"/>
+        <w:pStyle w:val="ListParagraph"/>
         <w:numPr>
           <w:ilvl w:val="1"/>
           <w:numId w:val="10"/>
@@ -12925,7 +12725,7 @@
       <w:hyperlink r:id="rId19" w:history="1">
         <w:r>
           <w:rPr>
-            <w:rStyle w:val="Hipervnculo"/>
+            <w:rStyle w:val="Hyperlink"/>
             <w:rFonts w:ascii="Arial" w:eastAsia="Times New Roman" w:hAnsi="Arial" w:cs="Arial"/>
             <w:lang w:eastAsia="es-AR"/>
           </w:rPr>
@@ -12935,7 +12735,7 @@
     </w:p>
     <w:p>
       <w:pPr>
-        <w:pStyle w:val="Prrafodelista"/>
+        <w:pStyle w:val="ListParagraph"/>
         <w:spacing w:after="0" w:line="240" w:lineRule="auto"/>
         <w:ind w:left="1368"/>
         <w:rPr>
@@ -13074,120 +12874,6 @@
         <w:t> </w:t>
       </w:r>
     </w:p>
-    <w:p>
-      <w:pPr>
-        <w:spacing w:after="0" w:line="240" w:lineRule="auto"/>
-        <w:rPr>
-          <w:rFonts w:ascii="Arial" w:eastAsia="Times New Roman" w:hAnsi="Arial" w:cs="Arial"/>
-          <w:lang w:eastAsia="es-AR"/>
-        </w:rPr>
-      </w:pPr>
-      <w:r>
-        <w:rPr>
-          <w:rFonts w:ascii="Arial" w:eastAsia="Times New Roman" w:hAnsi="Arial" w:cs="Arial"/>
-          <w:lang w:eastAsia="es-AR"/>
-        </w:rPr>
-        <w:lastRenderedPageBreak/>
-        <w:t> </w:t>
-      </w:r>
-    </w:p>
-    <w:p>
-      <w:pPr>
-        <w:spacing w:after="0" w:line="240" w:lineRule="auto"/>
-        <w:rPr>
-          <w:rFonts w:ascii="Arial" w:eastAsia="Times New Roman" w:hAnsi="Arial" w:cs="Arial"/>
-          <w:lang w:eastAsia="es-AR"/>
-        </w:rPr>
-      </w:pPr>
-      <w:r>
-        <w:rPr>
-          <w:rFonts w:ascii="Arial" w:eastAsia="Times New Roman" w:hAnsi="Arial" w:cs="Arial"/>
-          <w:lang w:eastAsia="es-AR"/>
-        </w:rPr>
-        <w:t> </w:t>
-      </w:r>
-    </w:p>
-    <w:p>
-      <w:pPr>
-        <w:spacing w:after="0" w:line="240" w:lineRule="auto"/>
-        <w:rPr>
-          <w:rFonts w:ascii="Arial" w:eastAsia="Times New Roman" w:hAnsi="Arial" w:cs="Arial"/>
-          <w:lang w:eastAsia="es-AR"/>
-        </w:rPr>
-      </w:pPr>
-      <w:r>
-        <w:rPr>
-          <w:rFonts w:ascii="Arial" w:eastAsia="Times New Roman" w:hAnsi="Arial" w:cs="Arial"/>
-          <w:lang w:eastAsia="es-AR"/>
-        </w:rPr>
-        <w:t> </w:t>
-      </w:r>
-    </w:p>
-    <w:p>
-      <w:pPr>
-        <w:spacing w:after="0" w:line="240" w:lineRule="auto"/>
-        <w:rPr>
-          <w:rFonts w:ascii="Arial" w:eastAsia="Times New Roman" w:hAnsi="Arial" w:cs="Arial"/>
-          <w:lang w:eastAsia="es-AR"/>
-        </w:rPr>
-      </w:pPr>
-      <w:r>
-        <w:rPr>
-          <w:rFonts w:ascii="Arial" w:eastAsia="Times New Roman" w:hAnsi="Arial" w:cs="Arial"/>
-          <w:lang w:eastAsia="es-AR"/>
-        </w:rPr>
-        <w:t> </w:t>
-      </w:r>
-    </w:p>
-    <w:p>
-      <w:pPr>
-        <w:spacing w:after="0" w:line="240" w:lineRule="auto"/>
-        <w:rPr>
-          <w:rFonts w:ascii="Arial" w:eastAsia="Times New Roman" w:hAnsi="Arial" w:cs="Arial"/>
-          <w:lang w:eastAsia="es-AR"/>
-        </w:rPr>
-      </w:pPr>
-      <w:r>
-        <w:rPr>
-          <w:rFonts w:ascii="Arial" w:eastAsia="Times New Roman" w:hAnsi="Arial" w:cs="Arial"/>
-          <w:lang w:eastAsia="es-AR"/>
-        </w:rPr>
-        <w:t> </w:t>
-      </w:r>
-    </w:p>
-    <w:p>
-      <w:pPr>
-        <w:spacing w:after="0" w:line="240" w:lineRule="auto"/>
-        <w:rPr>
-          <w:rFonts w:ascii="Arial" w:eastAsia="Times New Roman" w:hAnsi="Arial" w:cs="Arial"/>
-          <w:lang w:eastAsia="es-AR"/>
-        </w:rPr>
-      </w:pPr>
-      <w:r>
-        <w:rPr>
-          <w:rFonts w:ascii="Arial" w:eastAsia="Times New Roman" w:hAnsi="Arial" w:cs="Arial"/>
-          <w:lang w:eastAsia="es-AR"/>
-        </w:rPr>
-        <w:t> </w:t>
-      </w:r>
-    </w:p>
-    <w:p>
-      <w:pPr>
-        <w:spacing w:after="0" w:line="240" w:lineRule="auto"/>
-        <w:rPr>
-          <w:rFonts w:ascii="Arial" w:eastAsia="Times New Roman" w:hAnsi="Arial" w:cs="Arial"/>
-          <w:lang w:eastAsia="es-AR"/>
-        </w:rPr>
-      </w:pPr>
-      <w:r>
-        <w:rPr>
-          <w:rFonts w:ascii="Arial" w:eastAsia="Times New Roman" w:hAnsi="Arial" w:cs="Arial"/>
-          <w:lang w:eastAsia="es-AR"/>
-        </w:rPr>
-        <w:t> </w:t>
-      </w:r>
-    </w:p>
-    <w:p/>
     <w:sectPr>
       <w:footerReference w:type="default" r:id="rId20"/>
       <w:pgSz w:w="11906" w:h="16838"/>
@@ -13238,7 +12924,7 @@
     <w:sdtContent>
       <w:p>
         <w:pPr>
-          <w:pStyle w:val="Piedepgina"/>
+          <w:pStyle w:val="Footer"/>
           <w:jc w:val="right"/>
         </w:pPr>
         <w:r>
@@ -13264,7 +12950,7 @@
   </w:sdt>
   <w:p>
     <w:pPr>
-      <w:pStyle w:val="Piedepgina"/>
+      <w:pStyle w:val="Footer"/>
     </w:pPr>
   </w:p>
 </w:ftr>
@@ -19729,13 +19415,13 @@
     <w:name w:val="Normal"/>
     <w:qFormat/>
   </w:style>
-  <w:style w:type="character" w:default="1" w:styleId="Fuentedeprrafopredeter">
+  <w:style w:type="character" w:default="1" w:styleId="DefaultParagraphFont">
     <w:name w:val="Default Paragraph Font"/>
     <w:uiPriority w:val="1"/>
     <w:semiHidden/>
     <w:unhideWhenUsed/>
   </w:style>
-  <w:style w:type="table" w:default="1" w:styleId="Tablanormal">
+  <w:style w:type="table" w:default="1" w:styleId="TableNormal">
     <w:name w:val="Normal Table"/>
     <w:uiPriority w:val="99"/>
     <w:semiHidden/>
@@ -19750,7 +19436,7 @@
       </w:tblCellMar>
     </w:tblPr>
   </w:style>
-  <w:style w:type="numbering" w:default="1" w:styleId="Sinlista">
+  <w:style w:type="numbering" w:default="1" w:styleId="NoList">
     <w:name w:val="No List"/>
     <w:uiPriority w:val="99"/>
     <w:semiHidden/>
@@ -19773,7 +19459,7 @@
       <w:lang w:eastAsia="es-AR"/>
     </w:rPr>
   </w:style>
-  <w:style w:type="paragraph" w:styleId="Prrafodelista">
+  <w:style w:type="paragraph" w:styleId="ListParagraph">
     <w:name w:val="List Paragraph"/>
     <w:basedOn w:val="Normal"/>
     <w:uiPriority w:val="34"/>
@@ -19784,10 +19470,10 @@
       <w:contextualSpacing/>
     </w:pPr>
   </w:style>
-  <w:style w:type="paragraph" w:styleId="Encabezado">
+  <w:style w:type="paragraph" w:styleId="Header">
     <w:name w:val="header"/>
     <w:basedOn w:val="Normal"/>
-    <w:link w:val="EncabezadoCar"/>
+    <w:link w:val="HeaderChar"/>
     <w:uiPriority w:val="99"/>
     <w:unhideWhenUsed/>
     <w:rsid w:val="006F4F04"/>
@@ -19799,17 +19485,17 @@
       <w:spacing w:after="0" w:line="240" w:lineRule="auto"/>
     </w:pPr>
   </w:style>
-  <w:style w:type="character" w:customStyle="1" w:styleId="EncabezadoCar">
-    <w:name w:val="Encabezado Car"/>
-    <w:basedOn w:val="Fuentedeprrafopredeter"/>
-    <w:link w:val="Encabezado"/>
+  <w:style w:type="character" w:customStyle="1" w:styleId="HeaderChar">
+    <w:name w:val="Header Char"/>
+    <w:basedOn w:val="DefaultParagraphFont"/>
+    <w:link w:val="Header"/>
     <w:uiPriority w:val="99"/>
     <w:rsid w:val="006F4F04"/>
   </w:style>
-  <w:style w:type="paragraph" w:styleId="Piedepgina">
+  <w:style w:type="paragraph" w:styleId="Footer">
     <w:name w:val="footer"/>
     <w:basedOn w:val="Normal"/>
-    <w:link w:val="PiedepginaCar"/>
+    <w:link w:val="FooterChar"/>
     <w:uiPriority w:val="99"/>
     <w:unhideWhenUsed/>
     <w:rsid w:val="006F4F04"/>
@@ -19821,16 +19507,16 @@
       <w:spacing w:after="0" w:line="240" w:lineRule="auto"/>
     </w:pPr>
   </w:style>
-  <w:style w:type="character" w:customStyle="1" w:styleId="PiedepginaCar">
-    <w:name w:val="Pie de página Car"/>
-    <w:basedOn w:val="Fuentedeprrafopredeter"/>
-    <w:link w:val="Piedepgina"/>
+  <w:style w:type="character" w:customStyle="1" w:styleId="FooterChar">
+    <w:name w:val="Footer Char"/>
+    <w:basedOn w:val="DefaultParagraphFont"/>
+    <w:link w:val="Footer"/>
     <w:uiPriority w:val="99"/>
     <w:rsid w:val="006F4F04"/>
   </w:style>
-  <w:style w:type="character" w:styleId="Hipervnculo">
+  <w:style w:type="character" w:styleId="Hyperlink">
     <w:name w:val="Hyperlink"/>
-    <w:basedOn w:val="Fuentedeprrafopredeter"/>
+    <w:basedOn w:val="DefaultParagraphFont"/>
     <w:uiPriority w:val="99"/>
     <w:unhideWhenUsed/>
     <w:rsid w:val="00F409D8"/>
@@ -19839,9 +19525,9 @@
       <w:u w:val="single"/>
     </w:rPr>
   </w:style>
-  <w:style w:type="character" w:styleId="Mencinsinresolver">
+  <w:style w:type="character" w:styleId="UnresolvedMention">
     <w:name w:val="Unresolved Mention"/>
-    <w:basedOn w:val="Fuentedeprrafopredeter"/>
+    <w:basedOn w:val="DefaultParagraphFont"/>
     <w:uiPriority w:val="99"/>
     <w:semiHidden/>
     <w:unhideWhenUsed/>

</xml_diff>